<commit_message>
Add initial README file
</commit_message>
<xml_diff>
--- a/Git_1.docx
+++ b/Git_1.docx
@@ -1,6 +1,6 @@
 
 <file path=word/document.xml><?xml version="1.0" encoding="utf-8"?>
-<w:document xmlns:wpc="http://schemas.microsoft.com/office/word/2010/wordprocessingCanvas" xmlns:cx="http://schemas.microsoft.com/office/drawing/2014/chartex" xmlns:mc="http://schemas.openxmlformats.org/markup-compatibility/2006" xmlns:o="urn:schemas-microsoft-com:office:office" xmlns:r="http://schemas.openxmlformats.org/officeDocument/2006/relationships" xmlns:m="http://schemas.openxmlformats.org/officeDocument/2006/math" xmlns:v="urn:schemas-microsoft-com:vml" xmlns:wp14="http://schemas.microsoft.com/office/word/2010/wordprocessingDrawing" xmlns:wp="http://schemas.openxmlformats.org/drawingml/2006/wordprocessingDrawing" xmlns:w10="urn:schemas-microsoft-com:office:word" xmlns:w="http://schemas.openxmlformats.org/wordprocessingml/2006/main" xmlns:w14="http://schemas.microsoft.com/office/word/2010/wordml" xmlns:w15="http://schemas.microsoft.com/office/word/2012/wordml" xmlns:w16se="http://schemas.microsoft.com/office/word/2015/wordml/symex" xmlns:wpg="http://schemas.microsoft.com/office/word/2010/wordprocessingGroup" xmlns:wpi="http://schemas.microsoft.com/office/word/2010/wordprocessingInk" xmlns:wne="http://schemas.microsoft.com/office/word/2006/wordml" xmlns:wps="http://schemas.microsoft.com/office/word/2010/wordprocessingShape" mc:Ignorable="w14 w15 w16se wp14">
+<w:document xmlns:wpc="http://schemas.microsoft.com/office/word/2010/wordprocessingCanvas" xmlns:cx="http://schemas.microsoft.com/office/drawing/2014/chartex" xmlns:cx1="http://schemas.microsoft.com/office/drawing/2015/9/8/chartex" xmlns:cx2="http://schemas.microsoft.com/office/drawing/2015/10/21/chartex" xmlns:cx3="http://schemas.microsoft.com/office/drawing/2016/5/9/chartex" xmlns:cx4="http://schemas.microsoft.com/office/drawing/2016/5/10/chartex" xmlns:cx5="http://schemas.microsoft.com/office/drawing/2016/5/11/chartex" xmlns:cx6="http://schemas.microsoft.com/office/drawing/2016/5/12/chartex" xmlns:cx7="http://schemas.microsoft.com/office/drawing/2016/5/13/chartex" xmlns:cx8="http://schemas.microsoft.com/office/drawing/2016/5/14/chartex" xmlns:mc="http://schemas.openxmlformats.org/markup-compatibility/2006" xmlns:aink="http://schemas.microsoft.com/office/drawing/2016/ink" xmlns:am3d="http://schemas.microsoft.com/office/drawing/2017/model3d" xmlns:o="urn:schemas-microsoft-com:office:office" xmlns:r="http://schemas.openxmlformats.org/officeDocument/2006/relationships" xmlns:m="http://schemas.openxmlformats.org/officeDocument/2006/math" xmlns:v="urn:schemas-microsoft-com:vml" xmlns:wp14="http://schemas.microsoft.com/office/word/2010/wordprocessingDrawing" xmlns:wp="http://schemas.openxmlformats.org/drawingml/2006/wordprocessingDrawing" xmlns:w10="urn:schemas-microsoft-com:office:word" xmlns:w="http://schemas.openxmlformats.org/wordprocessingml/2006/main" xmlns:w14="http://schemas.microsoft.com/office/word/2010/wordml" xmlns:w15="http://schemas.microsoft.com/office/word/2012/wordml" xmlns:w16cid="http://schemas.microsoft.com/office/word/2016/wordml/cid" xmlns:w16se="http://schemas.microsoft.com/office/word/2015/wordml/symex" xmlns:wpg="http://schemas.microsoft.com/office/word/2010/wordprocessingGroup" xmlns:wpi="http://schemas.microsoft.com/office/word/2010/wordprocessingInk" xmlns:wne="http://schemas.microsoft.com/office/word/2006/wordml" xmlns:wps="http://schemas.microsoft.com/office/word/2010/wordprocessingShape" mc:Ignorable="w14 w15 w16se w16cid wp14">
   <w:body>
     <w:p>
       <w:pPr>
@@ -42,67 +42,45 @@
           <w:szCs w:val="24"/>
           <w:lang w:eastAsia="hu-HU"/>
         </w:rPr>
+        <w:t xml:space="preserve"> lokális </w:t>
+      </w:r>
+      <w:proofErr w:type="spellStart"/>
+      <w:r>
+        <w:rPr>
+          <w:rFonts w:ascii="Times New Roman" w:eastAsia="Times New Roman" w:hAnsi="Times New Roman" w:cs="Times New Roman"/>
+          <w:b/>
+          <w:bCs/>
+          <w:sz w:val="24"/>
+          <w:szCs w:val="24"/>
+          <w:lang w:eastAsia="hu-HU"/>
+        </w:rPr>
+        <w:t>repository</w:t>
+      </w:r>
+      <w:proofErr w:type="spellEnd"/>
+      <w:r>
+        <w:rPr>
+          <w:rFonts w:ascii="Times New Roman" w:eastAsia="Times New Roman" w:hAnsi="Times New Roman" w:cs="Times New Roman"/>
+          <w:b/>
+          <w:bCs/>
+          <w:sz w:val="24"/>
+          <w:szCs w:val="24"/>
+          <w:lang w:eastAsia="hu-HU"/>
+        </w:rPr>
+        <w:t xml:space="preserve"> létrehozása </w:t>
+      </w:r>
+      <w:r>
+        <w:rPr>
+          <w:rFonts w:ascii="Times New Roman" w:eastAsia="Times New Roman" w:hAnsi="Times New Roman" w:cs="Times New Roman"/>
+          <w:b/>
+          <w:bCs/>
+          <w:sz w:val="24"/>
+          <w:szCs w:val="24"/>
+          <w:lang w:eastAsia="hu-HU"/>
+        </w:rPr>
         <w:t xml:space="preserve"> </w:t>
       </w:r>
-      <w:proofErr w:type="gramStart"/>
-      <w:r>
-        <w:rPr>
-          <w:rFonts w:ascii="Times New Roman" w:eastAsia="Times New Roman" w:hAnsi="Times New Roman" w:cs="Times New Roman"/>
-          <w:b/>
-          <w:bCs/>
-          <w:sz w:val="24"/>
-          <w:szCs w:val="24"/>
-          <w:lang w:eastAsia="hu-HU"/>
-        </w:rPr>
-        <w:t>lokális</w:t>
-      </w:r>
-      <w:proofErr w:type="gramEnd"/>
-      <w:r>
-        <w:rPr>
-          <w:rFonts w:ascii="Times New Roman" w:eastAsia="Times New Roman" w:hAnsi="Times New Roman" w:cs="Times New Roman"/>
-          <w:b/>
-          <w:bCs/>
-          <w:sz w:val="24"/>
-          <w:szCs w:val="24"/>
-          <w:lang w:eastAsia="hu-HU"/>
-        </w:rPr>
-        <w:t xml:space="preserve"> </w:t>
-      </w:r>
-      <w:proofErr w:type="spellStart"/>
-      <w:r>
-        <w:rPr>
-          <w:rFonts w:ascii="Times New Roman" w:eastAsia="Times New Roman" w:hAnsi="Times New Roman" w:cs="Times New Roman"/>
-          <w:b/>
-          <w:bCs/>
-          <w:sz w:val="24"/>
-          <w:szCs w:val="24"/>
-          <w:lang w:eastAsia="hu-HU"/>
-        </w:rPr>
-        <w:t>repository</w:t>
-      </w:r>
-      <w:proofErr w:type="spellEnd"/>
-      <w:r>
-        <w:rPr>
-          <w:rFonts w:ascii="Times New Roman" w:eastAsia="Times New Roman" w:hAnsi="Times New Roman" w:cs="Times New Roman"/>
-          <w:b/>
-          <w:bCs/>
-          <w:sz w:val="24"/>
-          <w:szCs w:val="24"/>
-          <w:lang w:eastAsia="hu-HU"/>
-        </w:rPr>
-        <w:t xml:space="preserve"> létrehozása</w:t>
-      </w:r>
-      <w:r>
-        <w:rPr>
-          <w:rFonts w:ascii="Times New Roman" w:eastAsia="Times New Roman" w:hAnsi="Times New Roman" w:cs="Times New Roman"/>
-          <w:b/>
-          <w:bCs/>
-          <w:sz w:val="24"/>
-          <w:szCs w:val="24"/>
-          <w:lang w:eastAsia="hu-HU"/>
-        </w:rPr>
-        <w:t xml:space="preserve"> </w:t>
-      </w:r>
+      <w:bookmarkStart w:id="0" w:name="_GoBack"/>
+      <w:bookmarkEnd w:id="0"/>
     </w:p>
     <w:p>
       <w:pPr>
@@ -223,47 +201,27 @@
           <w:szCs w:val="24"/>
           <w:lang w:eastAsia="hu-HU"/>
         </w:rPr>
-        <w:t xml:space="preserve">. </w:t>
-      </w:r>
-      <w:proofErr w:type="gramStart"/>
-      <w:r>
-        <w:rPr>
-          <w:rFonts w:ascii="Times New Roman" w:eastAsia="Times New Roman" w:hAnsi="Times New Roman" w:cs="Times New Roman"/>
-          <w:sz w:val="24"/>
-          <w:szCs w:val="24"/>
-          <w:lang w:eastAsia="hu-HU"/>
-        </w:rPr>
-        <w:t>Inicializáld</w:t>
-      </w:r>
-      <w:proofErr w:type="gramEnd"/>
-      <w:r>
-        <w:rPr>
-          <w:rFonts w:ascii="Times New Roman" w:eastAsia="Times New Roman" w:hAnsi="Times New Roman" w:cs="Times New Roman"/>
-          <w:sz w:val="24"/>
-          <w:szCs w:val="24"/>
-          <w:lang w:eastAsia="hu-HU"/>
-        </w:rPr>
-        <w:t xml:space="preserve"> a </w:t>
-      </w:r>
-      <w:proofErr w:type="spellStart"/>
-      <w:r>
-        <w:rPr>
-          <w:rFonts w:ascii="Times New Roman" w:eastAsia="Times New Roman" w:hAnsi="Times New Roman" w:cs="Times New Roman"/>
-          <w:sz w:val="24"/>
-          <w:szCs w:val="24"/>
-          <w:lang w:eastAsia="hu-HU"/>
-        </w:rPr>
-        <w:t>Git</w:t>
-      </w:r>
-      <w:proofErr w:type="spellEnd"/>
-      <w:r>
-        <w:rPr>
-          <w:rFonts w:ascii="Times New Roman" w:eastAsia="Times New Roman" w:hAnsi="Times New Roman" w:cs="Times New Roman"/>
-          <w:sz w:val="24"/>
-          <w:szCs w:val="24"/>
-          <w:lang w:eastAsia="hu-HU"/>
-        </w:rPr>
-        <w:t>-et a mappában!</w:t>
+        <w:t xml:space="preserve">. Inicializáld a </w:t>
+      </w:r>
+      <w:proofErr w:type="spellStart"/>
+      <w:r>
+        <w:rPr>
+          <w:rFonts w:ascii="Times New Roman" w:eastAsia="Times New Roman" w:hAnsi="Times New Roman" w:cs="Times New Roman"/>
+          <w:sz w:val="24"/>
+          <w:szCs w:val="24"/>
+          <w:lang w:eastAsia="hu-HU"/>
+        </w:rPr>
+        <w:t>Git-et</w:t>
+      </w:r>
+      <w:proofErr w:type="spellEnd"/>
+      <w:r>
+        <w:rPr>
+          <w:rFonts w:ascii="Times New Roman" w:eastAsia="Times New Roman" w:hAnsi="Times New Roman" w:cs="Times New Roman"/>
+          <w:sz w:val="24"/>
+          <w:szCs w:val="24"/>
+          <w:lang w:eastAsia="hu-HU"/>
+        </w:rPr>
+        <w:t xml:space="preserve"> a mappában!</w:t>
       </w:r>
     </w:p>
     <w:p>
@@ -289,20 +247,8 @@
           <w:szCs w:val="24"/>
           <w:lang w:eastAsia="hu-HU"/>
         </w:rPr>
-        <w:t xml:space="preserve">Hozz létre egy </w:t>
-      </w:r>
-      <w:proofErr w:type="gramStart"/>
-      <w:r>
-        <w:rPr>
-          <w:rFonts w:ascii="Times New Roman" w:eastAsia="Times New Roman" w:hAnsi="Times New Roman" w:cs="Times New Roman"/>
-          <w:b/>
-          <w:sz w:val="24"/>
-          <w:szCs w:val="24"/>
-          <w:lang w:eastAsia="hu-HU"/>
-        </w:rPr>
-        <w:t>lokális</w:t>
-      </w:r>
-      <w:proofErr w:type="gramEnd"/>
+        <w:t>Hozz létre egy lokális</w:t>
+      </w:r>
       <w:r>
         <w:rPr>
           <w:rFonts w:ascii="Times New Roman" w:eastAsia="Times New Roman" w:hAnsi="Times New Roman" w:cs="Times New Roman"/>
@@ -462,27 +408,7 @@
           <w:szCs w:val="24"/>
           <w:lang w:eastAsia="hu-HU"/>
         </w:rPr>
-        <w:t xml:space="preserve"> </w:t>
-      </w:r>
-      <w:proofErr w:type="gramStart"/>
-      <w:r>
-        <w:rPr>
-          <w:rFonts w:ascii="Times New Roman" w:eastAsia="Times New Roman" w:hAnsi="Times New Roman" w:cs="Times New Roman"/>
-          <w:sz w:val="24"/>
-          <w:szCs w:val="24"/>
-          <w:lang w:eastAsia="hu-HU"/>
-        </w:rPr>
-        <w:t>fájlt</w:t>
-      </w:r>
-      <w:proofErr w:type="gramEnd"/>
-      <w:r>
-        <w:rPr>
-          <w:rFonts w:ascii="Times New Roman" w:eastAsia="Times New Roman" w:hAnsi="Times New Roman" w:cs="Times New Roman"/>
-          <w:sz w:val="24"/>
-          <w:szCs w:val="24"/>
-          <w:lang w:eastAsia="hu-HU"/>
-        </w:rPr>
-        <w:t xml:space="preserve">, amely tartalmazza a projekt nevét és rövid leírását. </w:t>
+        <w:t xml:space="preserve"> fájlt, amely tartalmazza a projekt nevét és rövid leírását. </w:t>
       </w:r>
       <w:proofErr w:type="spellStart"/>
       <w:r>
@@ -502,27 +428,7 @@
           <w:szCs w:val="24"/>
           <w:lang w:eastAsia="hu-HU"/>
         </w:rPr>
-        <w:t xml:space="preserve"> ezt a </w:t>
-      </w:r>
-      <w:proofErr w:type="gramStart"/>
-      <w:r>
-        <w:rPr>
-          <w:rFonts w:ascii="Times New Roman" w:eastAsia="Times New Roman" w:hAnsi="Times New Roman" w:cs="Times New Roman"/>
-          <w:sz w:val="24"/>
-          <w:szCs w:val="24"/>
-          <w:lang w:eastAsia="hu-HU"/>
-        </w:rPr>
-        <w:t>fájlt</w:t>
-      </w:r>
-      <w:proofErr w:type="gramEnd"/>
-      <w:r>
-        <w:rPr>
-          <w:rFonts w:ascii="Times New Roman" w:eastAsia="Times New Roman" w:hAnsi="Times New Roman" w:cs="Times New Roman"/>
-          <w:sz w:val="24"/>
-          <w:szCs w:val="24"/>
-          <w:lang w:eastAsia="hu-HU"/>
-        </w:rPr>
-        <w:t>.</w:t>
+        <w:t xml:space="preserve"> ezt a fájlt.</w:t>
       </w:r>
     </w:p>
     <w:p>
@@ -564,27 +470,7 @@
           <w:szCs w:val="24"/>
           <w:lang w:eastAsia="hu-HU"/>
         </w:rPr>
-        <w:t xml:space="preserve"> </w:t>
-      </w:r>
-      <w:proofErr w:type="gramStart"/>
-      <w:r>
-        <w:rPr>
-          <w:rFonts w:ascii="Times New Roman" w:eastAsia="Times New Roman" w:hAnsi="Times New Roman" w:cs="Times New Roman"/>
-          <w:sz w:val="24"/>
-          <w:szCs w:val="24"/>
-          <w:lang w:eastAsia="hu-HU"/>
-        </w:rPr>
-        <w:t>fájlt</w:t>
-      </w:r>
-      <w:proofErr w:type="gramEnd"/>
-      <w:r>
-        <w:rPr>
-          <w:rFonts w:ascii="Times New Roman" w:eastAsia="Times New Roman" w:hAnsi="Times New Roman" w:cs="Times New Roman"/>
-          <w:sz w:val="24"/>
-          <w:szCs w:val="24"/>
-          <w:lang w:eastAsia="hu-HU"/>
-        </w:rPr>
-        <w:t>:</w:t>
+        <w:t xml:space="preserve"> fájlt:</w:t>
       </w:r>
     </w:p>
     <w:p>
@@ -608,27 +494,7 @@
           <w:szCs w:val="24"/>
           <w:lang w:eastAsia="hu-HU"/>
         </w:rPr>
-        <w:t xml:space="preserve">Add hozzá a </w:t>
-      </w:r>
-      <w:proofErr w:type="gramStart"/>
-      <w:r>
-        <w:rPr>
-          <w:rFonts w:ascii="Times New Roman" w:eastAsia="Times New Roman" w:hAnsi="Times New Roman" w:cs="Times New Roman"/>
-          <w:sz w:val="24"/>
-          <w:szCs w:val="24"/>
-          <w:lang w:eastAsia="hu-HU"/>
-        </w:rPr>
-        <w:t>fájlt</w:t>
-      </w:r>
-      <w:proofErr w:type="gramEnd"/>
-      <w:r>
-        <w:rPr>
-          <w:rFonts w:ascii="Times New Roman" w:eastAsia="Times New Roman" w:hAnsi="Times New Roman" w:cs="Times New Roman"/>
-          <w:sz w:val="24"/>
-          <w:szCs w:val="24"/>
-          <w:lang w:eastAsia="hu-HU"/>
-        </w:rPr>
-        <w:t xml:space="preserve"> a </w:t>
+        <w:t xml:space="preserve">Add hozzá a fájlt a </w:t>
       </w:r>
       <w:proofErr w:type="spellStart"/>
       <w:r>
@@ -761,19 +627,8 @@
           <w:szCs w:val="20"/>
           <w:lang w:eastAsia="hu-HU"/>
         </w:rPr>
-        <w:t xml:space="preserve"> README </w:t>
-      </w:r>
-      <w:proofErr w:type="gramStart"/>
-      <w:r>
-        <w:rPr>
-          <w:rFonts w:ascii="Courier New" w:eastAsia="Times New Roman" w:hAnsi="Courier New" w:cs="Courier New"/>
-          <w:sz w:val="20"/>
-          <w:szCs w:val="20"/>
-          <w:lang w:eastAsia="hu-HU"/>
-        </w:rPr>
-        <w:t>file</w:t>
-      </w:r>
-      <w:proofErr w:type="gramEnd"/>
+        <w:t xml:space="preserve"> README file</w:t>
+      </w:r>
       <w:r>
         <w:rPr>
           <w:rFonts w:ascii="Times New Roman" w:eastAsia="Times New Roman" w:hAnsi="Times New Roman" w:cs="Times New Roman"/>
@@ -831,7 +686,6 @@
           <w:lang w:eastAsia="hu-HU"/>
         </w:rPr>
       </w:pPr>
-      <w:bookmarkStart w:id="0" w:name="_GoBack"/>
       <w:proofErr w:type="spellStart"/>
       <w:r>
         <w:rPr>
@@ -878,34 +732,9 @@
           <w:szCs w:val="24"/>
           <w:lang w:eastAsia="hu-HU"/>
         </w:rPr>
-        <w:t xml:space="preserve"> projekt </w:t>
-      </w:r>
-      <w:proofErr w:type="gramStart"/>
-      <w:r>
-        <w:rPr>
-          <w:rFonts w:ascii="Times New Roman" w:eastAsia="Times New Roman" w:hAnsi="Times New Roman" w:cs="Times New Roman"/>
-          <w:b/>
-          <w:bCs/>
-          <w:sz w:val="24"/>
-          <w:szCs w:val="24"/>
-          <w:lang w:eastAsia="hu-HU"/>
-        </w:rPr>
-        <w:t>inicializálása</w:t>
-      </w:r>
-      <w:proofErr w:type="gramEnd"/>
-      <w:r>
-        <w:rPr>
-          <w:rFonts w:ascii="Times New Roman" w:eastAsia="Times New Roman" w:hAnsi="Times New Roman" w:cs="Times New Roman"/>
-          <w:b/>
-          <w:bCs/>
-          <w:sz w:val="24"/>
-          <w:szCs w:val="24"/>
-          <w:lang w:eastAsia="hu-HU"/>
-        </w:rPr>
-        <w:t xml:space="preserve"> </w:t>
+        <w:t xml:space="preserve"> projekt inicializálása </w:t>
       </w:r>
     </w:p>
-    <w:bookmarkEnd w:id="0"/>
     <w:p>
       <w:pPr>
         <w:spacing w:before="100" w:beforeAutospacing="1" w:after="100" w:afterAutospacing="1" w:line="240" w:lineRule="auto"/>
@@ -1020,28 +849,17 @@
           <w:szCs w:val="24"/>
           <w:lang w:eastAsia="hu-HU"/>
         </w:rPr>
+        <w:t xml:space="preserve"> fájlt</w:t>
+      </w:r>
+      <w:r>
+        <w:rPr>
+          <w:rFonts w:ascii="Times New Roman" w:eastAsia="Times New Roman" w:hAnsi="Times New Roman" w:cs="Times New Roman"/>
+          <w:sz w:val="24"/>
+          <w:szCs w:val="24"/>
+          <w:lang w:eastAsia="hu-HU"/>
+        </w:rPr>
         <w:t xml:space="preserve"> </w:t>
       </w:r>
-      <w:proofErr w:type="gramStart"/>
-      <w:r>
-        <w:rPr>
-          <w:rFonts w:ascii="Times New Roman" w:eastAsia="Times New Roman" w:hAnsi="Times New Roman" w:cs="Times New Roman"/>
-          <w:sz w:val="24"/>
-          <w:szCs w:val="24"/>
-          <w:lang w:eastAsia="hu-HU"/>
-        </w:rPr>
-        <w:t>fájlt</w:t>
-      </w:r>
-      <w:proofErr w:type="gramEnd"/>
-      <w:r>
-        <w:rPr>
-          <w:rFonts w:ascii="Times New Roman" w:eastAsia="Times New Roman" w:hAnsi="Times New Roman" w:cs="Times New Roman"/>
-          <w:sz w:val="24"/>
-          <w:szCs w:val="24"/>
-          <w:lang w:eastAsia="hu-HU"/>
-        </w:rPr>
-        <w:t xml:space="preserve"> </w:t>
-      </w:r>
       <w:r>
         <w:rPr>
           <w:rFonts w:ascii="Times New Roman" w:eastAsia="Times New Roman" w:hAnsi="Times New Roman" w:cs="Times New Roman"/>
@@ -1058,27 +876,7 @@
           <w:szCs w:val="24"/>
           <w:lang w:eastAsia="hu-HU"/>
         </w:rPr>
-        <w:t xml:space="preserve">, és </w:t>
-      </w:r>
-      <w:proofErr w:type="spellStart"/>
-      <w:r>
-        <w:rPr>
-          <w:rFonts w:ascii="Times New Roman" w:eastAsia="Times New Roman" w:hAnsi="Times New Roman" w:cs="Times New Roman"/>
-          <w:sz w:val="24"/>
-          <w:szCs w:val="24"/>
-          <w:lang w:eastAsia="hu-HU"/>
-        </w:rPr>
-        <w:t>fordítsd</w:t>
-      </w:r>
-      <w:proofErr w:type="spellEnd"/>
-      <w:r>
-        <w:rPr>
-          <w:rFonts w:ascii="Times New Roman" w:eastAsia="Times New Roman" w:hAnsi="Times New Roman" w:cs="Times New Roman"/>
-          <w:sz w:val="24"/>
-          <w:szCs w:val="24"/>
-          <w:lang w:eastAsia="hu-HU"/>
-        </w:rPr>
-        <w:t xml:space="preserve"> le JavaScript-re</w:t>
+        <w:t>, és fordítsd le JavaScript-re</w:t>
       </w:r>
       <w:r>
         <w:rPr>
@@ -1113,25 +911,14 @@
           <w:lang w:eastAsia="hu-HU"/>
         </w:rPr>
       </w:pPr>
-      <w:proofErr w:type="gramStart"/>
-      <w:r>
-        <w:rPr>
-          <w:rFonts w:ascii="Times New Roman" w:eastAsia="Times New Roman" w:hAnsi="Times New Roman" w:cs="Times New Roman"/>
-          <w:sz w:val="24"/>
-          <w:szCs w:val="24"/>
-          <w:lang w:eastAsia="hu-HU"/>
-        </w:rPr>
-        <w:t>Inicializáld</w:t>
-      </w:r>
-      <w:proofErr w:type="gramEnd"/>
-      <w:r>
-        <w:rPr>
-          <w:rFonts w:ascii="Times New Roman" w:eastAsia="Times New Roman" w:hAnsi="Times New Roman" w:cs="Times New Roman"/>
-          <w:sz w:val="24"/>
-          <w:szCs w:val="24"/>
-          <w:lang w:eastAsia="hu-HU"/>
-        </w:rPr>
-        <w:t xml:space="preserve"> a </w:t>
+      <w:r>
+        <w:rPr>
+          <w:rFonts w:ascii="Times New Roman" w:eastAsia="Times New Roman" w:hAnsi="Times New Roman" w:cs="Times New Roman"/>
+          <w:sz w:val="24"/>
+          <w:szCs w:val="24"/>
+          <w:lang w:eastAsia="hu-HU"/>
+        </w:rPr>
+        <w:t xml:space="preserve">Inicializáld a </w:t>
       </w:r>
       <w:proofErr w:type="spellStart"/>
       <w:r>
@@ -1168,45 +955,34 @@
           <w:lang w:eastAsia="hu-HU"/>
         </w:rPr>
       </w:pPr>
-      <w:proofErr w:type="spellStart"/>
-      <w:r>
-        <w:rPr>
-          <w:rFonts w:ascii="Times New Roman" w:eastAsia="Times New Roman" w:hAnsi="Times New Roman" w:cs="Times New Roman"/>
-          <w:sz w:val="24"/>
-          <w:szCs w:val="24"/>
-          <w:lang w:eastAsia="hu-HU"/>
-        </w:rPr>
-        <w:t>Telepítsd</w:t>
-      </w:r>
-      <w:proofErr w:type="spellEnd"/>
-      <w:r>
-        <w:rPr>
-          <w:rFonts w:ascii="Times New Roman" w:eastAsia="Times New Roman" w:hAnsi="Times New Roman" w:cs="Times New Roman"/>
-          <w:sz w:val="24"/>
-          <w:szCs w:val="24"/>
-          <w:lang w:eastAsia="hu-HU"/>
-        </w:rPr>
-        <w:t xml:space="preserve"> a </w:t>
-      </w:r>
-      <w:proofErr w:type="spellStart"/>
-      <w:r>
-        <w:rPr>
-          <w:rFonts w:ascii="Times New Roman" w:eastAsia="Times New Roman" w:hAnsi="Times New Roman" w:cs="Times New Roman"/>
-          <w:sz w:val="24"/>
-          <w:szCs w:val="24"/>
-          <w:lang w:eastAsia="hu-HU"/>
-        </w:rPr>
-        <w:t>TypeScript</w:t>
-      </w:r>
-      <w:proofErr w:type="spellEnd"/>
-      <w:r>
-        <w:rPr>
-          <w:rFonts w:ascii="Times New Roman" w:eastAsia="Times New Roman" w:hAnsi="Times New Roman" w:cs="Times New Roman"/>
-          <w:sz w:val="24"/>
-          <w:szCs w:val="24"/>
-          <w:lang w:eastAsia="hu-HU"/>
-        </w:rPr>
-        <w:t>-et (opcionális)</w:t>
+      <w:r>
+        <w:rPr>
+          <w:rFonts w:ascii="Times New Roman" w:eastAsia="Times New Roman" w:hAnsi="Times New Roman" w:cs="Times New Roman"/>
+          <w:sz w:val="24"/>
+          <w:szCs w:val="24"/>
+          <w:lang w:eastAsia="hu-HU"/>
+        </w:rPr>
+        <w:t xml:space="preserve">Telepítsd a </w:t>
+      </w:r>
+      <w:proofErr w:type="spellStart"/>
+      <w:r>
+        <w:rPr>
+          <w:rFonts w:ascii="Times New Roman" w:eastAsia="Times New Roman" w:hAnsi="Times New Roman" w:cs="Times New Roman"/>
+          <w:sz w:val="24"/>
+          <w:szCs w:val="24"/>
+          <w:lang w:eastAsia="hu-HU"/>
+        </w:rPr>
+        <w:t>TypeScript-et</w:t>
+      </w:r>
+      <w:proofErr w:type="spellEnd"/>
+      <w:r>
+        <w:rPr>
+          <w:rFonts w:ascii="Times New Roman" w:eastAsia="Times New Roman" w:hAnsi="Times New Roman" w:cs="Times New Roman"/>
+          <w:sz w:val="24"/>
+          <w:szCs w:val="24"/>
+          <w:lang w:eastAsia="hu-HU"/>
+        </w:rPr>
+        <w:t xml:space="preserve"> (opcionális)</w:t>
       </w:r>
     </w:p>
     <w:p>
@@ -1223,25 +999,14 @@
           <w:lang w:eastAsia="hu-HU"/>
         </w:rPr>
       </w:pPr>
-      <w:proofErr w:type="gramStart"/>
-      <w:r>
-        <w:rPr>
-          <w:rFonts w:ascii="Times New Roman" w:eastAsia="Times New Roman" w:hAnsi="Times New Roman" w:cs="Times New Roman"/>
-          <w:sz w:val="24"/>
-          <w:szCs w:val="24"/>
-          <w:lang w:eastAsia="hu-HU"/>
-        </w:rPr>
-        <w:t>Inicializáld</w:t>
-      </w:r>
-      <w:proofErr w:type="gramEnd"/>
-      <w:r>
-        <w:rPr>
-          <w:rFonts w:ascii="Times New Roman" w:eastAsia="Times New Roman" w:hAnsi="Times New Roman" w:cs="Times New Roman"/>
-          <w:sz w:val="24"/>
-          <w:szCs w:val="24"/>
-          <w:lang w:eastAsia="hu-HU"/>
-        </w:rPr>
-        <w:t xml:space="preserve"> a </w:t>
+      <w:r>
+        <w:rPr>
+          <w:rFonts w:ascii="Times New Roman" w:eastAsia="Times New Roman" w:hAnsi="Times New Roman" w:cs="Times New Roman"/>
+          <w:sz w:val="24"/>
+          <w:szCs w:val="24"/>
+          <w:lang w:eastAsia="hu-HU"/>
+        </w:rPr>
+        <w:t xml:space="preserve">Inicializáld a </w:t>
       </w:r>
       <w:proofErr w:type="spellStart"/>
       <w:r>
@@ -1392,27 +1157,7 @@
           <w:szCs w:val="24"/>
           <w:lang w:eastAsia="hu-HU"/>
         </w:rPr>
-        <w:t xml:space="preserve"> </w:t>
-      </w:r>
-      <w:proofErr w:type="gramStart"/>
-      <w:r>
-        <w:rPr>
-          <w:rFonts w:ascii="Times New Roman" w:eastAsia="Times New Roman" w:hAnsi="Times New Roman" w:cs="Times New Roman"/>
-          <w:sz w:val="24"/>
-          <w:szCs w:val="24"/>
-          <w:lang w:eastAsia="hu-HU"/>
-        </w:rPr>
-        <w:t>fájlt</w:t>
-      </w:r>
-      <w:proofErr w:type="gramEnd"/>
-      <w:r>
-        <w:rPr>
-          <w:rFonts w:ascii="Times New Roman" w:eastAsia="Times New Roman" w:hAnsi="Times New Roman" w:cs="Times New Roman"/>
-          <w:sz w:val="24"/>
-          <w:szCs w:val="24"/>
-          <w:lang w:eastAsia="hu-HU"/>
-        </w:rPr>
-        <w:t xml:space="preserve"> a következő tartalommal</w:t>
+        <w:t xml:space="preserve"> fájlt a következő tartalommal</w:t>
       </w:r>
     </w:p>
     <w:p>
@@ -1562,7 +1307,6 @@
           <w:lang w:eastAsia="hu-HU"/>
         </w:rPr>
       </w:pPr>
-      <w:proofErr w:type="gramStart"/>
       <w:r>
         <w:rPr>
           <w:rFonts w:ascii="Courier New" w:eastAsia="Times New Roman" w:hAnsi="Courier New" w:cs="Courier New"/>
@@ -1572,9 +1316,9 @@
           <w:highlight w:val="black"/>
           <w:lang w:eastAsia="hu-HU"/>
         </w:rPr>
-        <w:t>console.log</w:t>
-      </w:r>
-      <w:proofErr w:type="gramEnd"/>
+        <w:t>console.log(</w:t>
+      </w:r>
+      <w:proofErr w:type="spellStart"/>
       <w:r>
         <w:rPr>
           <w:rFonts w:ascii="Courier New" w:eastAsia="Times New Roman" w:hAnsi="Courier New" w:cs="Courier New"/>
@@ -1584,9 +1328,9 @@
           <w:highlight w:val="black"/>
           <w:lang w:eastAsia="hu-HU"/>
         </w:rPr>
-        <w:t>(</w:t>
-      </w:r>
-      <w:proofErr w:type="spellStart"/>
+        <w:t>greeting</w:t>
+      </w:r>
+      <w:proofErr w:type="spellEnd"/>
       <w:r>
         <w:rPr>
           <w:rFonts w:ascii="Courier New" w:eastAsia="Times New Roman" w:hAnsi="Courier New" w:cs="Courier New"/>
@@ -1596,18 +1340,6 @@
           <w:highlight w:val="black"/>
           <w:lang w:eastAsia="hu-HU"/>
         </w:rPr>
-        <w:t>greeting</w:t>
-      </w:r>
-      <w:proofErr w:type="spellEnd"/>
-      <w:r>
-        <w:rPr>
-          <w:rFonts w:ascii="Courier New" w:eastAsia="Times New Roman" w:hAnsi="Courier New" w:cs="Courier New"/>
-          <w:color w:val="F2F2F2" w:themeColor="background1" w:themeShade="F2"/>
-          <w:sz w:val="20"/>
-          <w:szCs w:val="20"/>
-          <w:highlight w:val="black"/>
-          <w:lang w:eastAsia="hu-HU"/>
-        </w:rPr>
         <w:t>);</w:t>
       </w:r>
     </w:p>
@@ -1661,27 +1393,7 @@
           <w:szCs w:val="24"/>
           <w:lang w:eastAsia="hu-HU"/>
         </w:rPr>
-        <w:t xml:space="preserve"> </w:t>
-      </w:r>
-      <w:proofErr w:type="gramStart"/>
-      <w:r>
-        <w:rPr>
-          <w:rFonts w:ascii="Times New Roman" w:eastAsia="Times New Roman" w:hAnsi="Times New Roman" w:cs="Times New Roman"/>
-          <w:sz w:val="24"/>
-          <w:szCs w:val="24"/>
-          <w:lang w:eastAsia="hu-HU"/>
-        </w:rPr>
-        <w:t>fájlt</w:t>
-      </w:r>
-      <w:proofErr w:type="gramEnd"/>
-      <w:r>
-        <w:rPr>
-          <w:rFonts w:ascii="Times New Roman" w:eastAsia="Times New Roman" w:hAnsi="Times New Roman" w:cs="Times New Roman"/>
-          <w:sz w:val="24"/>
-          <w:szCs w:val="24"/>
-          <w:lang w:eastAsia="hu-HU"/>
-        </w:rPr>
-        <w:t xml:space="preserve"> JavaScript-re</w:t>
+        <w:t xml:space="preserve"> fájlt JavaScript-re</w:t>
       </w:r>
     </w:p>
     <w:p>
@@ -1705,27 +1417,7 @@
           <w:szCs w:val="24"/>
           <w:lang w:eastAsia="hu-HU"/>
         </w:rPr>
-        <w:t xml:space="preserve">Hozz létre egy index.html </w:t>
-      </w:r>
-      <w:proofErr w:type="gramStart"/>
-      <w:r>
-        <w:rPr>
-          <w:rFonts w:ascii="Times New Roman" w:eastAsia="Times New Roman" w:hAnsi="Times New Roman" w:cs="Times New Roman"/>
-          <w:sz w:val="24"/>
-          <w:szCs w:val="24"/>
-          <w:lang w:eastAsia="hu-HU"/>
-        </w:rPr>
-        <w:t>fájlt</w:t>
-      </w:r>
-      <w:proofErr w:type="gramEnd"/>
-      <w:r>
-        <w:rPr>
-          <w:rFonts w:ascii="Times New Roman" w:eastAsia="Times New Roman" w:hAnsi="Times New Roman" w:cs="Times New Roman"/>
-          <w:sz w:val="24"/>
-          <w:szCs w:val="24"/>
-          <w:lang w:eastAsia="hu-HU"/>
-        </w:rPr>
-        <w:t xml:space="preserve"> és csatold hozzá a </w:t>
+        <w:t xml:space="preserve">Hozz létre egy index.html fájlt és csatold hozzá a </w:t>
       </w:r>
       <w:proofErr w:type="spellStart"/>
       <w:r>
@@ -1796,27 +1488,7 @@
           <w:szCs w:val="24"/>
           <w:lang w:eastAsia="hu-HU"/>
         </w:rPr>
-        <w:t xml:space="preserve"> </w:t>
-      </w:r>
-      <w:proofErr w:type="gramStart"/>
-      <w:r>
-        <w:rPr>
-          <w:rFonts w:ascii="Times New Roman" w:eastAsia="Times New Roman" w:hAnsi="Times New Roman" w:cs="Times New Roman"/>
-          <w:sz w:val="24"/>
-          <w:szCs w:val="24"/>
-          <w:lang w:eastAsia="hu-HU"/>
-        </w:rPr>
-        <w:t>fájl</w:t>
-      </w:r>
-      <w:proofErr w:type="gramEnd"/>
-      <w:r>
-        <w:rPr>
-          <w:rFonts w:ascii="Times New Roman" w:eastAsia="Times New Roman" w:hAnsi="Times New Roman" w:cs="Times New Roman"/>
-          <w:sz w:val="24"/>
-          <w:szCs w:val="24"/>
-          <w:lang w:eastAsia="hu-HU"/>
-        </w:rPr>
-        <w:t xml:space="preserve"> lefutásának eredményét</w:t>
+        <w:t xml:space="preserve"> fájl lefutásának eredményét</w:t>
       </w:r>
     </w:p>
     <w:p>
@@ -1909,21 +1581,8 @@
           <w:szCs w:val="24"/>
           <w:lang w:eastAsia="hu-HU"/>
         </w:rPr>
-        <w:t xml:space="preserve"> </w:t>
-      </w:r>
-      <w:proofErr w:type="gramStart"/>
-      <w:r>
-        <w:rPr>
-          <w:rFonts w:ascii="Times New Roman" w:eastAsia="Times New Roman" w:hAnsi="Times New Roman" w:cs="Times New Roman"/>
-          <w:b/>
-          <w:bCs/>
-          <w:sz w:val="24"/>
-          <w:szCs w:val="24"/>
-          <w:lang w:eastAsia="hu-HU"/>
-        </w:rPr>
-        <w:t>funkció</w:t>
-      </w:r>
-      <w:proofErr w:type="gramEnd"/>
+        <w:t xml:space="preserve"> funkció</w:t>
+      </w:r>
     </w:p>
     <w:p>
       <w:pPr>
@@ -1994,27 +1653,7 @@
           <w:szCs w:val="24"/>
           <w:lang w:eastAsia="hu-HU"/>
         </w:rPr>
-        <w:t xml:space="preserve"> </w:t>
-      </w:r>
-      <w:proofErr w:type="gramStart"/>
-      <w:r>
-        <w:rPr>
-          <w:rFonts w:ascii="Times New Roman" w:eastAsia="Times New Roman" w:hAnsi="Times New Roman" w:cs="Times New Roman"/>
-          <w:sz w:val="24"/>
-          <w:szCs w:val="24"/>
-          <w:lang w:eastAsia="hu-HU"/>
-        </w:rPr>
-        <w:t>fájlt</w:t>
-      </w:r>
-      <w:proofErr w:type="gramEnd"/>
-      <w:r>
-        <w:rPr>
-          <w:rFonts w:ascii="Times New Roman" w:eastAsia="Times New Roman" w:hAnsi="Times New Roman" w:cs="Times New Roman"/>
-          <w:sz w:val="24"/>
-          <w:szCs w:val="24"/>
-          <w:lang w:eastAsia="hu-HU"/>
-        </w:rPr>
-        <w:t>, amely tartalmaz egy egyszerű függvényt, ami két számot ad össze. Fordítsd le és futtasd a kódot!</w:t>
+        <w:t xml:space="preserve"> fájlt, amely tartalmaz egy egyszerű függvényt, ami két számot ad össze. Fordítsd le és futtasd a kódot!</w:t>
       </w:r>
     </w:p>
     <w:p>
@@ -2087,27 +1726,7 @@
           <w:szCs w:val="24"/>
           <w:lang w:eastAsia="hu-HU"/>
         </w:rPr>
-        <w:t xml:space="preserve"> </w:t>
-      </w:r>
-      <w:proofErr w:type="gramStart"/>
-      <w:r>
-        <w:rPr>
-          <w:rFonts w:ascii="Times New Roman" w:eastAsia="Times New Roman" w:hAnsi="Times New Roman" w:cs="Times New Roman"/>
-          <w:sz w:val="24"/>
-          <w:szCs w:val="24"/>
-          <w:lang w:eastAsia="hu-HU"/>
-        </w:rPr>
-        <w:t>fájlt</w:t>
-      </w:r>
-      <w:proofErr w:type="gramEnd"/>
-      <w:r>
-        <w:rPr>
-          <w:rFonts w:ascii="Times New Roman" w:eastAsia="Times New Roman" w:hAnsi="Times New Roman" w:cs="Times New Roman"/>
-          <w:sz w:val="24"/>
-          <w:szCs w:val="24"/>
-          <w:lang w:eastAsia="hu-HU"/>
-        </w:rPr>
-        <w:t xml:space="preserve"> a </w:t>
+        <w:t xml:space="preserve"> fájlt a </w:t>
       </w:r>
       <w:r>
         <w:rPr>
@@ -2160,19 +1779,8 @@
           <w:szCs w:val="24"/>
           <w:lang w:eastAsia="hu-HU"/>
         </w:rPr>
-        <w:t xml:space="preserve"> </w:t>
-      </w:r>
-      <w:proofErr w:type="gramStart"/>
-      <w:r>
-        <w:rPr>
-          <w:rFonts w:ascii="Times New Roman" w:eastAsia="Times New Roman" w:hAnsi="Times New Roman" w:cs="Times New Roman"/>
-          <w:sz w:val="24"/>
-          <w:szCs w:val="24"/>
-          <w:lang w:eastAsia="hu-HU"/>
-        </w:rPr>
-        <w:t>fájlt</w:t>
-      </w:r>
-      <w:proofErr w:type="gramEnd"/>
+        <w:t xml:space="preserve"> fájlt</w:t>
+      </w:r>
     </w:p>
     <w:p>
       <w:pPr>
@@ -2231,27 +1839,7 @@
           <w:szCs w:val="24"/>
           <w:lang w:eastAsia="hu-HU"/>
         </w:rPr>
-        <w:t xml:space="preserve"> </w:t>
-      </w:r>
-      <w:proofErr w:type="gramStart"/>
-      <w:r>
-        <w:rPr>
-          <w:rFonts w:ascii="Times New Roman" w:eastAsia="Times New Roman" w:hAnsi="Times New Roman" w:cs="Times New Roman"/>
-          <w:sz w:val="24"/>
-          <w:szCs w:val="24"/>
-          <w:lang w:eastAsia="hu-HU"/>
-        </w:rPr>
-        <w:t>fájl</w:t>
-      </w:r>
-      <w:proofErr w:type="gramEnd"/>
-      <w:r>
-        <w:rPr>
-          <w:rFonts w:ascii="Times New Roman" w:eastAsia="Times New Roman" w:hAnsi="Times New Roman" w:cs="Times New Roman"/>
-          <w:sz w:val="24"/>
-          <w:szCs w:val="24"/>
-          <w:lang w:eastAsia="hu-HU"/>
-        </w:rPr>
-        <w:t xml:space="preserve"> lefutásának eredményét</w:t>
+        <w:t xml:space="preserve"> fájl lefutásának eredményét</w:t>
       </w:r>
     </w:p>
     <w:p>
@@ -2434,27 +2022,7 @@
           <w:szCs w:val="24"/>
           <w:lang w:eastAsia="hu-HU"/>
         </w:rPr>
-        <w:t xml:space="preserve"> néven, és </w:t>
-      </w:r>
-      <w:proofErr w:type="spellStart"/>
-      <w:r>
-        <w:rPr>
-          <w:rFonts w:ascii="Times New Roman" w:eastAsia="Times New Roman" w:hAnsi="Times New Roman" w:cs="Times New Roman"/>
-          <w:sz w:val="24"/>
-          <w:szCs w:val="24"/>
-          <w:lang w:eastAsia="hu-HU"/>
-        </w:rPr>
-        <w:t>módosítsd</w:t>
-      </w:r>
-      <w:proofErr w:type="spellEnd"/>
-      <w:r>
-        <w:rPr>
-          <w:rFonts w:ascii="Times New Roman" w:eastAsia="Times New Roman" w:hAnsi="Times New Roman" w:cs="Times New Roman"/>
-          <w:sz w:val="24"/>
-          <w:szCs w:val="24"/>
-          <w:lang w:eastAsia="hu-HU"/>
-        </w:rPr>
-        <w:t xml:space="preserve"> a </w:t>
+        <w:t xml:space="preserve"> néven, és módosítsd a </w:t>
       </w:r>
       <w:proofErr w:type="spellStart"/>
       <w:r>
@@ -2492,27 +2060,7 @@
           <w:szCs w:val="24"/>
           <w:lang w:eastAsia="hu-HU"/>
         </w:rPr>
-        <w:t xml:space="preserve"> </w:t>
-      </w:r>
-      <w:proofErr w:type="gramStart"/>
-      <w:r>
-        <w:rPr>
-          <w:rFonts w:ascii="Times New Roman" w:eastAsia="Times New Roman" w:hAnsi="Times New Roman" w:cs="Times New Roman"/>
-          <w:sz w:val="24"/>
-          <w:szCs w:val="24"/>
-          <w:lang w:eastAsia="hu-HU"/>
-        </w:rPr>
-        <w:t>fájlt</w:t>
-      </w:r>
-      <w:proofErr w:type="gramEnd"/>
-      <w:r>
-        <w:rPr>
-          <w:rFonts w:ascii="Times New Roman" w:eastAsia="Times New Roman" w:hAnsi="Times New Roman" w:cs="Times New Roman"/>
-          <w:sz w:val="24"/>
-          <w:szCs w:val="24"/>
-          <w:lang w:eastAsia="hu-HU"/>
-        </w:rPr>
-        <w:t xml:space="preserve"> úgy, hogy összeadja három szám összegét. </w:t>
+        <w:t xml:space="preserve"> fájlt úgy, hogy összeadja három szám összegét. </w:t>
       </w:r>
       <w:proofErr w:type="spellStart"/>
       <w:r>
@@ -2573,25 +2121,14 @@
           <w:lang w:eastAsia="hu-HU"/>
         </w:rPr>
       </w:pPr>
-      <w:proofErr w:type="spellStart"/>
-      <w:r>
-        <w:rPr>
-          <w:rFonts w:ascii="Times New Roman" w:eastAsia="Times New Roman" w:hAnsi="Times New Roman" w:cs="Times New Roman"/>
-          <w:sz w:val="24"/>
-          <w:szCs w:val="24"/>
-          <w:lang w:eastAsia="hu-HU"/>
-        </w:rPr>
-        <w:t>Módosítsd</w:t>
-      </w:r>
-      <w:proofErr w:type="spellEnd"/>
-      <w:r>
-        <w:rPr>
-          <w:rFonts w:ascii="Times New Roman" w:eastAsia="Times New Roman" w:hAnsi="Times New Roman" w:cs="Times New Roman"/>
-          <w:sz w:val="24"/>
-          <w:szCs w:val="24"/>
-          <w:lang w:eastAsia="hu-HU"/>
-        </w:rPr>
-        <w:t xml:space="preserve"> a </w:t>
+      <w:r>
+        <w:rPr>
+          <w:rFonts w:ascii="Times New Roman" w:eastAsia="Times New Roman" w:hAnsi="Times New Roman" w:cs="Times New Roman"/>
+          <w:sz w:val="24"/>
+          <w:szCs w:val="24"/>
+          <w:lang w:eastAsia="hu-HU"/>
+        </w:rPr>
+        <w:t xml:space="preserve">Módosítsd a </w:t>
       </w:r>
       <w:proofErr w:type="spellStart"/>
       <w:r>
@@ -2837,27 +2374,7 @@
           <w:szCs w:val="24"/>
           <w:lang w:eastAsia="hu-HU"/>
         </w:rPr>
-        <w:t xml:space="preserve"> az új </w:t>
-      </w:r>
-      <w:proofErr w:type="gramStart"/>
-      <w:r>
-        <w:rPr>
-          <w:rFonts w:ascii="Times New Roman" w:eastAsia="Times New Roman" w:hAnsi="Times New Roman" w:cs="Times New Roman"/>
-          <w:sz w:val="24"/>
-          <w:szCs w:val="24"/>
-          <w:lang w:eastAsia="hu-HU"/>
-        </w:rPr>
-        <w:t>funkciót</w:t>
-      </w:r>
-      <w:proofErr w:type="gramEnd"/>
-      <w:r>
-        <w:rPr>
-          <w:rFonts w:ascii="Times New Roman" w:eastAsia="Times New Roman" w:hAnsi="Times New Roman" w:cs="Times New Roman"/>
-          <w:sz w:val="24"/>
-          <w:szCs w:val="24"/>
-          <w:lang w:eastAsia="hu-HU"/>
-        </w:rPr>
-        <w:t xml:space="preserve"> a főágba (</w:t>
+        <w:t xml:space="preserve"> az új funkciót a főágba (</w:t>
       </w:r>
       <w:r>
         <w:rPr>
@@ -3023,31 +2540,7 @@
           <w:szCs w:val="27"/>
           <w:lang w:eastAsia="hu-HU"/>
         </w:rPr>
-        <w:t xml:space="preserve">. </w:t>
-      </w:r>
-      <w:proofErr w:type="spellStart"/>
-      <w:r>
-        <w:rPr>
-          <w:rFonts w:ascii="Times New Roman" w:eastAsia="Times New Roman" w:hAnsi="Times New Roman" w:cs="Times New Roman"/>
-          <w:b/>
-          <w:bCs/>
-          <w:sz w:val="27"/>
-          <w:szCs w:val="27"/>
-          <w:lang w:eastAsia="hu-HU"/>
-        </w:rPr>
-        <w:t>GitHub</w:t>
-      </w:r>
-      <w:proofErr w:type="spellEnd"/>
-      <w:r>
-        <w:rPr>
-          <w:rFonts w:ascii="Times New Roman" w:eastAsia="Times New Roman" w:hAnsi="Times New Roman" w:cs="Times New Roman"/>
-          <w:b/>
-          <w:bCs/>
-          <w:sz w:val="27"/>
-          <w:szCs w:val="27"/>
-          <w:lang w:eastAsia="hu-HU"/>
-        </w:rPr>
-        <w:t xml:space="preserve"> integráció</w:t>
+        <w:t>. GitHub integráció</w:t>
       </w:r>
     </w:p>
     <w:p>
@@ -3083,19 +2576,19 @@
           <w:szCs w:val="24"/>
           <w:lang w:eastAsia="hu-HU"/>
         </w:rPr>
-        <w:t xml:space="preserve">.1 Projekt feltöltése </w:t>
-      </w:r>
-      <w:proofErr w:type="spellStart"/>
-      <w:r>
-        <w:rPr>
-          <w:rFonts w:ascii="Times New Roman" w:eastAsia="Times New Roman" w:hAnsi="Times New Roman" w:cs="Times New Roman"/>
-          <w:b/>
-          <w:bCs/>
-          <w:sz w:val="24"/>
-          <w:szCs w:val="24"/>
-          <w:lang w:eastAsia="hu-HU"/>
-        </w:rPr>
-        <w:t>GitHub-ra</w:t>
+        <w:t>.1 Projekt feltöltése GitHub-</w:t>
+      </w:r>
+      <w:proofErr w:type="spellStart"/>
+      <w:r>
+        <w:rPr>
+          <w:rFonts w:ascii="Times New Roman" w:eastAsia="Times New Roman" w:hAnsi="Times New Roman" w:cs="Times New Roman"/>
+          <w:b/>
+          <w:bCs/>
+          <w:sz w:val="24"/>
+          <w:szCs w:val="24"/>
+          <w:lang w:eastAsia="hu-HU"/>
+        </w:rPr>
+        <w:t>ra</w:t>
       </w:r>
       <w:proofErr w:type="spellEnd"/>
     </w:p>
@@ -3148,47 +2641,27 @@
           <w:szCs w:val="24"/>
           <w:lang w:eastAsia="hu-HU"/>
         </w:rPr>
-        <w:t xml:space="preserve">-t </w:t>
-      </w:r>
-      <w:proofErr w:type="spellStart"/>
-      <w:r>
-        <w:rPr>
-          <w:rFonts w:ascii="Times New Roman" w:eastAsia="Times New Roman" w:hAnsi="Times New Roman" w:cs="Times New Roman"/>
-          <w:sz w:val="24"/>
-          <w:szCs w:val="24"/>
-          <w:lang w:eastAsia="hu-HU"/>
-        </w:rPr>
-        <w:t>GitHub-on</w:t>
-      </w:r>
-      <w:proofErr w:type="spellEnd"/>
-      <w:r>
-        <w:rPr>
-          <w:rFonts w:ascii="Times New Roman" w:eastAsia="Times New Roman" w:hAnsi="Times New Roman" w:cs="Times New Roman"/>
-          <w:sz w:val="24"/>
-          <w:szCs w:val="24"/>
-          <w:lang w:eastAsia="hu-HU"/>
-        </w:rPr>
-        <w:t xml:space="preserve">, és </w:t>
-      </w:r>
-      <w:proofErr w:type="spellStart"/>
-      <w:r>
-        <w:rPr>
-          <w:rFonts w:ascii="Times New Roman" w:eastAsia="Times New Roman" w:hAnsi="Times New Roman" w:cs="Times New Roman"/>
-          <w:sz w:val="24"/>
-          <w:szCs w:val="24"/>
-          <w:lang w:eastAsia="hu-HU"/>
-        </w:rPr>
-        <w:t>töltsd</w:t>
-      </w:r>
-      <w:proofErr w:type="spellEnd"/>
-      <w:r>
-        <w:rPr>
-          <w:rFonts w:ascii="Times New Roman" w:eastAsia="Times New Roman" w:hAnsi="Times New Roman" w:cs="Times New Roman"/>
-          <w:sz w:val="24"/>
-          <w:szCs w:val="24"/>
-          <w:lang w:eastAsia="hu-HU"/>
-        </w:rPr>
-        <w:t xml:space="preserve"> fel a projektedet.</w:t>
+        <w:t>-t GitHub-</w:t>
+      </w:r>
+      <w:proofErr w:type="spellStart"/>
+      <w:r>
+        <w:rPr>
+          <w:rFonts w:ascii="Times New Roman" w:eastAsia="Times New Roman" w:hAnsi="Times New Roman" w:cs="Times New Roman"/>
+          <w:sz w:val="24"/>
+          <w:szCs w:val="24"/>
+          <w:lang w:eastAsia="hu-HU"/>
+        </w:rPr>
+        <w:t>on</w:t>
+      </w:r>
+      <w:proofErr w:type="spellEnd"/>
+      <w:r>
+        <w:rPr>
+          <w:rFonts w:ascii="Times New Roman" w:eastAsia="Times New Roman" w:hAnsi="Times New Roman" w:cs="Times New Roman"/>
+          <w:sz w:val="24"/>
+          <w:szCs w:val="24"/>
+          <w:lang w:eastAsia="hu-HU"/>
+        </w:rPr>
+        <w:t>, és töltsd fel a projektedet.</w:t>
       </w:r>
     </w:p>
     <w:p>
@@ -3232,17 +2705,17 @@
           <w:szCs w:val="24"/>
           <w:lang w:eastAsia="hu-HU"/>
         </w:rPr>
-        <w:t xml:space="preserve">-t </w:t>
-      </w:r>
-      <w:proofErr w:type="spellStart"/>
-      <w:r>
-        <w:rPr>
-          <w:rFonts w:ascii="Times New Roman" w:eastAsia="Times New Roman" w:hAnsi="Times New Roman" w:cs="Times New Roman"/>
-          <w:sz w:val="24"/>
-          <w:szCs w:val="24"/>
-          <w:lang w:eastAsia="hu-HU"/>
-        </w:rPr>
-        <w:t>GitHub-on</w:t>
+        <w:t>-t GitHub-</w:t>
+      </w:r>
+      <w:proofErr w:type="spellStart"/>
+      <w:r>
+        <w:rPr>
+          <w:rFonts w:ascii="Times New Roman" w:eastAsia="Times New Roman" w:hAnsi="Times New Roman" w:cs="Times New Roman"/>
+          <w:sz w:val="24"/>
+          <w:szCs w:val="24"/>
+          <w:lang w:eastAsia="hu-HU"/>
+        </w:rPr>
+        <w:t>on</w:t>
       </w:r>
       <w:proofErr w:type="spellEnd"/>
       <w:r>
@@ -3336,27 +2809,7 @@
           <w:szCs w:val="24"/>
           <w:lang w:eastAsia="hu-HU"/>
         </w:rPr>
-        <w:t xml:space="preserve">-t a </w:t>
-      </w:r>
-      <w:proofErr w:type="spellStart"/>
-      <w:r>
-        <w:rPr>
-          <w:rFonts w:ascii="Times New Roman" w:eastAsia="Times New Roman" w:hAnsi="Times New Roman" w:cs="Times New Roman"/>
-          <w:sz w:val="24"/>
-          <w:szCs w:val="24"/>
-          <w:lang w:eastAsia="hu-HU"/>
-        </w:rPr>
-        <w:t>GitHub</w:t>
-      </w:r>
-      <w:proofErr w:type="spellEnd"/>
-      <w:r>
-        <w:rPr>
-          <w:rFonts w:ascii="Times New Roman" w:eastAsia="Times New Roman" w:hAnsi="Times New Roman" w:cs="Times New Roman"/>
-          <w:sz w:val="24"/>
-          <w:szCs w:val="24"/>
-          <w:lang w:eastAsia="hu-HU"/>
-        </w:rPr>
-        <w:t xml:space="preserve"> </w:t>
+        <w:t xml:space="preserve">-t a GitHub </w:t>
       </w:r>
       <w:proofErr w:type="spellStart"/>
       <w:r>
@@ -3426,7 +2879,7 @@
 </file>
 
 <file path=word/numbering.xml><?xml version="1.0" encoding="utf-8"?>
-<w:numbering xmlns:wpc="http://schemas.microsoft.com/office/word/2010/wordprocessingCanvas" xmlns:cx="http://schemas.microsoft.com/office/drawing/2014/chartex" xmlns:mc="http://schemas.openxmlformats.org/markup-compatibility/2006" xmlns:o="urn:schemas-microsoft-com:office:office" xmlns:r="http://schemas.openxmlformats.org/officeDocument/2006/relationships" xmlns:m="http://schemas.openxmlformats.org/officeDocument/2006/math" xmlns:v="urn:schemas-microsoft-com:vml" xmlns:wp14="http://schemas.microsoft.com/office/word/2010/wordprocessingDrawing" xmlns:wp="http://schemas.openxmlformats.org/drawingml/2006/wordprocessingDrawing" xmlns:w10="urn:schemas-microsoft-com:office:word" xmlns:w="http://schemas.openxmlformats.org/wordprocessingml/2006/main" xmlns:w14="http://schemas.microsoft.com/office/word/2010/wordml" xmlns:w15="http://schemas.microsoft.com/office/word/2012/wordml" xmlns:w16se="http://schemas.microsoft.com/office/word/2015/wordml/symex" xmlns:wpg="http://schemas.microsoft.com/office/word/2010/wordprocessingGroup" xmlns:wpi="http://schemas.microsoft.com/office/word/2010/wordprocessingInk" xmlns:wne="http://schemas.microsoft.com/office/word/2006/wordml" xmlns:wps="http://schemas.microsoft.com/office/word/2010/wordprocessingShape" mc:Ignorable="w14 w15 w16se wp14">
+<w:numbering xmlns:wpc="http://schemas.microsoft.com/office/word/2010/wordprocessingCanvas" xmlns:cx="http://schemas.microsoft.com/office/drawing/2014/chartex" xmlns:cx1="http://schemas.microsoft.com/office/drawing/2015/9/8/chartex" xmlns:cx2="http://schemas.microsoft.com/office/drawing/2015/10/21/chartex" xmlns:cx3="http://schemas.microsoft.com/office/drawing/2016/5/9/chartex" xmlns:cx4="http://schemas.microsoft.com/office/drawing/2016/5/10/chartex" xmlns:cx5="http://schemas.microsoft.com/office/drawing/2016/5/11/chartex" xmlns:cx6="http://schemas.microsoft.com/office/drawing/2016/5/12/chartex" xmlns:cx7="http://schemas.microsoft.com/office/drawing/2016/5/13/chartex" xmlns:cx8="http://schemas.microsoft.com/office/drawing/2016/5/14/chartex" xmlns:mc="http://schemas.openxmlformats.org/markup-compatibility/2006" xmlns:aink="http://schemas.microsoft.com/office/drawing/2016/ink" xmlns:am3d="http://schemas.microsoft.com/office/drawing/2017/model3d" xmlns:o="urn:schemas-microsoft-com:office:office" xmlns:r="http://schemas.openxmlformats.org/officeDocument/2006/relationships" xmlns:m="http://schemas.openxmlformats.org/officeDocument/2006/math" xmlns:v="urn:schemas-microsoft-com:vml" xmlns:wp14="http://schemas.microsoft.com/office/word/2010/wordprocessingDrawing" xmlns:wp="http://schemas.openxmlformats.org/drawingml/2006/wordprocessingDrawing" xmlns:w10="urn:schemas-microsoft-com:office:word" xmlns:w="http://schemas.openxmlformats.org/wordprocessingml/2006/main" xmlns:w14="http://schemas.microsoft.com/office/word/2010/wordml" xmlns:w15="http://schemas.microsoft.com/office/word/2012/wordml" xmlns:w16cid="http://schemas.microsoft.com/office/word/2016/wordml/cid" xmlns:w16se="http://schemas.microsoft.com/office/word/2015/wordml/symex" xmlns:wpg="http://schemas.microsoft.com/office/word/2010/wordprocessingGroup" xmlns:wpi="http://schemas.microsoft.com/office/word/2010/wordprocessingInk" xmlns:wne="http://schemas.microsoft.com/office/word/2006/wordml" xmlns:wps="http://schemas.microsoft.com/office/word/2010/wordprocessingShape" mc:Ignorable="w14 w15 w16se w16cid wp14">
   <w:abstractNum w:abstractNumId="0" w15:restartNumberingAfterBreak="0">
     <w:nsid w:val="048344E8"/>
     <w:multiLevelType w:val="multilevel"/>
@@ -4452,7 +3905,7 @@
 </file>
 
 <file path=word/styles.xml><?xml version="1.0" encoding="utf-8"?>
-<w:styles xmlns:mc="http://schemas.openxmlformats.org/markup-compatibility/2006" xmlns:r="http://schemas.openxmlformats.org/officeDocument/2006/relationships" xmlns:w="http://schemas.openxmlformats.org/wordprocessingml/2006/main" xmlns:w14="http://schemas.microsoft.com/office/word/2010/wordml" xmlns:w15="http://schemas.microsoft.com/office/word/2012/wordml" xmlns:w16se="http://schemas.microsoft.com/office/word/2015/wordml/symex" mc:Ignorable="w14 w15 w16se">
+<w:styles xmlns:mc="http://schemas.openxmlformats.org/markup-compatibility/2006" xmlns:r="http://schemas.openxmlformats.org/officeDocument/2006/relationships" xmlns:w="http://schemas.openxmlformats.org/wordprocessingml/2006/main" xmlns:w14="http://schemas.microsoft.com/office/word/2010/wordml" xmlns:w15="http://schemas.microsoft.com/office/word/2012/wordml" xmlns:w16cid="http://schemas.microsoft.com/office/word/2016/wordml/cid" xmlns:w16se="http://schemas.microsoft.com/office/word/2015/wordml/symex" mc:Ignorable="w14 w15 w16se w16cid">
   <w:docDefaults>
     <w:rPrDefault>
       <w:rPr>
@@ -4468,7 +3921,7 @@
       </w:pPr>
     </w:pPrDefault>
   </w:docDefaults>
-  <w:latentStyles w:defLockedState="0" w:defUIPriority="99" w:defSemiHidden="0" w:defUnhideWhenUsed="0" w:defQFormat="0" w:count="371">
+  <w:latentStyles w:defLockedState="0" w:defUIPriority="99" w:defSemiHidden="0" w:defUnhideWhenUsed="0" w:defQFormat="0" w:count="375">
     <w:lsdException w:name="Normal" w:uiPriority="0" w:qFormat="1"/>
     <w:lsdException w:name="heading 1" w:uiPriority="9" w:qFormat="1"/>
     <w:lsdException w:name="heading 2" w:semiHidden="1" w:uiPriority="9" w:unhideWhenUsed="1" w:qFormat="1"/>
@@ -4574,7 +4027,6 @@
     <w:lsdException w:name="HTML Sample" w:semiHidden="1" w:unhideWhenUsed="1"/>
     <w:lsdException w:name="HTML Typewriter" w:semiHidden="1" w:unhideWhenUsed="1"/>
     <w:lsdException w:name="HTML Variable" w:semiHidden="1" w:unhideWhenUsed="1"/>
-    <w:lsdException w:name="Normal Table" w:semiHidden="1" w:unhideWhenUsed="1"/>
     <w:lsdException w:name="annotation subject" w:semiHidden="1" w:unhideWhenUsed="1"/>
     <w:lsdException w:name="No List" w:semiHidden="1" w:unhideWhenUsed="1"/>
     <w:lsdException w:name="Outline List 1" w:semiHidden="1" w:unhideWhenUsed="1"/>
@@ -4618,10 +4070,8 @@
     <w:lsdException w:name="Table Elegant" w:semiHidden="1" w:unhideWhenUsed="1"/>
     <w:lsdException w:name="Table Professional" w:semiHidden="1" w:unhideWhenUsed="1"/>
     <w:lsdException w:name="Table Subtle 1" w:semiHidden="1" w:unhideWhenUsed="1"/>
-    <w:lsdException w:name="Table Subtle 2" w:semiHidden="1" w:unhideWhenUsed="1"/>
     <w:lsdException w:name="Table Web 1" w:semiHidden="1" w:unhideWhenUsed="1"/>
     <w:lsdException w:name="Table Web 2" w:semiHidden="1" w:unhideWhenUsed="1"/>
-    <w:lsdException w:name="Table Web 3" w:semiHidden="1" w:unhideWhenUsed="1"/>
     <w:lsdException w:name="Balloon Text" w:semiHidden="1" w:unhideWhenUsed="1"/>
     <w:lsdException w:name="Table Grid" w:uiPriority="39"/>
     <w:lsdException w:name="Table Theme" w:semiHidden="1" w:unhideWhenUsed="1"/>
@@ -4840,6 +4290,10 @@
     <w:lsdException w:name="List Table 5 Dark Accent 6" w:uiPriority="50"/>
     <w:lsdException w:name="List Table 6 Colorful Accent 6" w:uiPriority="51"/>
     <w:lsdException w:name="List Table 7 Colorful Accent 6" w:uiPriority="52"/>
+    <w:lsdException w:name="Mention" w:semiHidden="1" w:unhideWhenUsed="1"/>
+    <w:lsdException w:name="Smart Hyperlink" w:semiHidden="1" w:unhideWhenUsed="1"/>
+    <w:lsdException w:name="Hashtag" w:semiHidden="1" w:unhideWhenUsed="1"/>
+    <w:lsdException w:name="Unresolved Mention" w:semiHidden="1" w:unhideWhenUsed="1"/>
   </w:latentStyles>
   <w:style w:type="paragraph" w:default="1" w:styleId="Norml">
     <w:name w:val="Normal"/>

</xml_diff>